<commit_message>
finalized proposal with abstract
</commit_message>
<xml_diff>
--- a/proposal_capstone_final.docx
+++ b/proposal_capstone_final.docx
@@ -271,12 +271,116 @@
         <w:rPr>
           <w:rFonts w:ascii="Times New Roman" w:hAnsi="Times New Roman" w:cs="Times New Roman"/>
           <w:b/>
+          <w:bCs/>
         </w:rPr>
         <w:lastRenderedPageBreak/>
+        <w:t>Abstract </w:t>
+      </w:r>
+    </w:p>
+    <w:p>
+      <w:pPr>
+        <w:spacing w:line="480" w:lineRule="auto"/>
+        <w:jc w:val="both"/>
+        <w:rPr>
+          <w:rFonts w:ascii="Times New Roman" w:hAnsi="Times New Roman" w:cs="Times New Roman"/>
+        </w:rPr>
+      </w:pPr>
+      <w:r>
+        <w:rPr>
+          <w:rFonts w:ascii="Times New Roman" w:hAnsi="Times New Roman" w:cs="Times New Roman"/>
+          <w:bCs/>
+        </w:rPr>
+        <w:t>            </w:t>
+      </w:r>
+      <w:r>
+        <w:rPr>
+          <w:rFonts w:ascii="Times New Roman" w:hAnsi="Times New Roman" w:cs="Times New Roman"/>
+        </w:rPr>
+        <w:t xml:space="preserve">The rise in the current widespread interest in machine learning has made the technology a sought after skill by large companies. Several applications that we use on a daily basis have some machine learning technology behind them. The problems of machine learning can be organized into supervised and unsupervised learning.  Depending on the structure of the problem will dictate the approach to take. There are several online resources available that will teach the core fundamentals of machine learning, such as a multi-week course on machine learning by Stanford. Also, Google has machine learning tools and libraries freely available which include </w:t>
+      </w:r>
+      <w:proofErr w:type="spellStart"/>
+      <w:r>
+        <w:rPr>
+          <w:rFonts w:ascii="Times New Roman" w:hAnsi="Times New Roman" w:cs="Times New Roman"/>
+        </w:rPr>
+        <w:t>Tensorflow</w:t>
+      </w:r>
+      <w:proofErr w:type="spellEnd"/>
+      <w:r>
+        <w:rPr>
+          <w:rFonts w:ascii="Times New Roman" w:hAnsi="Times New Roman" w:cs="Times New Roman"/>
+        </w:rPr>
+        <w:t xml:space="preserve"> and </w:t>
+      </w:r>
+      <w:proofErr w:type="spellStart"/>
+      <w:r>
+        <w:rPr>
+          <w:rFonts w:ascii="Times New Roman" w:hAnsi="Times New Roman" w:cs="Times New Roman"/>
+        </w:rPr>
+        <w:t>SciKit</w:t>
+      </w:r>
+      <w:proofErr w:type="spellEnd"/>
+      <w:r>
+        <w:rPr>
+          <w:rFonts w:ascii="Times New Roman" w:hAnsi="Times New Roman" w:cs="Times New Roman"/>
+        </w:rPr>
+        <w:t xml:space="preserve">.  The focus of this proposal is to determine the best approach to design a project that is organized, thorough, and effective that will introduce a reader to the core fundamentals of machine learning principals and how to apply them for practical use. To this end, we have enrolled and completed the first week’s material for the Stanford course. The environment setups for Octave, </w:t>
+      </w:r>
+      <w:proofErr w:type="spellStart"/>
+      <w:r>
+        <w:rPr>
+          <w:rFonts w:ascii="Times New Roman" w:hAnsi="Times New Roman" w:cs="Times New Roman"/>
+        </w:rPr>
+        <w:t>SciKit</w:t>
+      </w:r>
+      <w:proofErr w:type="spellEnd"/>
+      <w:r>
+        <w:rPr>
+          <w:rFonts w:ascii="Times New Roman" w:hAnsi="Times New Roman" w:cs="Times New Roman"/>
+        </w:rPr>
+        <w:t xml:space="preserve"> and </w:t>
+      </w:r>
+      <w:proofErr w:type="spellStart"/>
+      <w:r>
+        <w:rPr>
+          <w:rFonts w:ascii="Times New Roman" w:hAnsi="Times New Roman" w:cs="Times New Roman"/>
+        </w:rPr>
+        <w:t>Tensorflow</w:t>
+      </w:r>
+      <w:proofErr w:type="spellEnd"/>
+      <w:r>
+        <w:rPr>
+          <w:rFonts w:ascii="Times New Roman" w:hAnsi="Times New Roman" w:cs="Times New Roman"/>
+        </w:rPr>
+        <w:t xml:space="preserve"> have been completed. With all these resources available there is a great opportunity for learning and utilizing machine learning.</w:t>
+      </w:r>
+    </w:p>
+    <w:p>
+      <w:pPr>
+        <w:spacing w:line="480" w:lineRule="auto"/>
+        <w:jc w:val="center"/>
+        <w:rPr>
+          <w:rFonts w:ascii="Times New Roman" w:hAnsi="Times New Roman" w:cs="Times New Roman"/>
+          <w:b/>
+        </w:rPr>
+      </w:pPr>
+    </w:p>
+    <w:p>
+      <w:pPr>
+        <w:spacing w:line="480" w:lineRule="auto"/>
+        <w:jc w:val="center"/>
+        <w:rPr>
+          <w:rFonts w:ascii="Times New Roman" w:hAnsi="Times New Roman" w:cs="Times New Roman"/>
+          <w:b/>
+        </w:rPr>
+      </w:pPr>
+      <w:r>
+        <w:rPr>
+          <w:rFonts w:ascii="Times New Roman" w:hAnsi="Times New Roman" w:cs="Times New Roman"/>
+          <w:b/>
+        </w:rPr>
         <w:t>Significance</w:t>
       </w:r>
-      <w:bookmarkStart w:id="0" w:name="_GoBack"/>
-      <w:bookmarkEnd w:id="0"/>
     </w:p>
     <w:p>
       <w:pPr>
@@ -1166,37 +1270,19 @@
         <w:rPr>
           <w:rFonts w:ascii="Times New Roman" w:eastAsiaTheme="minorEastAsia" w:hAnsi="Times New Roman" w:cs="Times New Roman"/>
           <w:b/>
-          <w:sz w:val="28"/>
         </w:rPr>
       </w:pPr>
       <w:r>
         <w:rPr>
           <w:rFonts w:ascii="Times New Roman" w:eastAsiaTheme="minorEastAsia" w:hAnsi="Times New Roman" w:cs="Times New Roman"/>
           <w:b/>
-          <w:sz w:val="28"/>
-        </w:rPr>
-        <w:t xml:space="preserve">Project </w:t>
+        </w:rPr>
+        <w:t>Project Design/</w:t>
       </w:r>
       <w:r>
         <w:rPr>
           <w:rFonts w:ascii="Times New Roman" w:eastAsiaTheme="minorEastAsia" w:hAnsi="Times New Roman" w:cs="Times New Roman"/>
           <w:b/>
-        </w:rPr>
-        <w:t>Design</w:t>
-      </w:r>
-      <w:r>
-        <w:rPr>
-          <w:rFonts w:ascii="Times New Roman" w:eastAsiaTheme="minorEastAsia" w:hAnsi="Times New Roman" w:cs="Times New Roman"/>
-          <w:b/>
-          <w:sz w:val="28"/>
-        </w:rPr>
-        <w:t>/</w:t>
-      </w:r>
-      <w:r>
-        <w:rPr>
-          <w:rFonts w:ascii="Times New Roman" w:eastAsiaTheme="minorEastAsia" w:hAnsi="Times New Roman" w:cs="Times New Roman"/>
-          <w:b/>
-          <w:sz w:val="28"/>
         </w:rPr>
         <w:t>Methods</w:t>
       </w:r>
@@ -2381,6 +2467,8 @@
           <w:sz w:val="28"/>
         </w:rPr>
       </w:pPr>
+      <w:bookmarkStart w:id="0" w:name="_GoBack"/>
+      <w:bookmarkEnd w:id="0"/>
       <w:r>
         <w:rPr>
           <w:rFonts w:ascii="Times New Roman" w:hAnsi="Times New Roman" w:cs="Times New Roman"/>
@@ -2518,13 +2606,7 @@
         <w:rPr>
           <w:rFonts w:ascii="Times New Roman" w:hAnsi="Times New Roman" w:cs="Times New Roman"/>
         </w:rPr>
-        <w:t>director of UNO’s Advanced Materials Research Lab,</w:t>
-      </w:r>
-      <w:r>
-        <w:rPr>
-          <w:rFonts w:ascii="Times New Roman" w:hAnsi="Times New Roman" w:cs="Times New Roman"/>
-        </w:rPr>
-        <w:t xml:space="preserve"> </w:t>
+        <w:t xml:space="preserve">director of UNO’s Advanced Materials Research Lab, </w:t>
       </w:r>
       <w:r>
         <w:rPr>
@@ -2591,17 +2673,67 @@
           <w:b/>
         </w:rPr>
       </w:pPr>
-      <w:r>
+    </w:p>
+    <w:p>
+      <w:pPr>
+        <w:spacing w:line="480" w:lineRule="auto"/>
+        <w:jc w:val="center"/>
         <w:rPr>
           <w:rFonts w:ascii="Times New Roman" w:hAnsi="Times New Roman" w:cs="Times New Roman"/>
           <w:b/>
         </w:rPr>
+      </w:pPr>
+    </w:p>
+    <w:p>
+      <w:pPr>
+        <w:spacing w:line="480" w:lineRule="auto"/>
+        <w:jc w:val="center"/>
+        <w:rPr>
+          <w:rFonts w:ascii="Times New Roman" w:hAnsi="Times New Roman" w:cs="Times New Roman"/>
+          <w:b/>
+        </w:rPr>
+      </w:pPr>
+    </w:p>
+    <w:p>
+      <w:pPr>
+        <w:spacing w:line="480" w:lineRule="auto"/>
+        <w:jc w:val="center"/>
+        <w:rPr>
+          <w:rFonts w:ascii="Times New Roman" w:hAnsi="Times New Roman" w:cs="Times New Roman"/>
+          <w:b/>
+        </w:rPr>
+      </w:pPr>
+    </w:p>
+    <w:p>
+      <w:pPr>
+        <w:spacing w:line="480" w:lineRule="auto"/>
+        <w:jc w:val="center"/>
+        <w:rPr>
+          <w:rFonts w:ascii="Times New Roman" w:hAnsi="Times New Roman" w:cs="Times New Roman"/>
+          <w:b/>
+        </w:rPr>
+      </w:pPr>
+    </w:p>
+    <w:p>
+      <w:pPr>
+        <w:spacing w:line="480" w:lineRule="auto"/>
+        <w:jc w:val="center"/>
+        <w:rPr>
+          <w:rFonts w:ascii="Times New Roman" w:hAnsi="Times New Roman" w:cs="Times New Roman"/>
+          <w:b/>
+        </w:rPr>
+      </w:pPr>
+      <w:r>
+        <w:rPr>
+          <w:rFonts w:ascii="Times New Roman" w:hAnsi="Times New Roman" w:cs="Times New Roman"/>
+          <w:b/>
+        </w:rPr>
         <w:t>Bibliography</w:t>
       </w:r>
     </w:p>
     <w:p>
       <w:pPr>
-        <w:spacing w:line="480" w:lineRule="auto"/>
+        <w:spacing w:line="360" w:lineRule="auto"/>
         <w:jc w:val="both"/>
         <w:rPr>
           <w:rFonts w:ascii="Times New Roman" w:hAnsi="Times New Roman" w:cs="Times New Roman"/>
@@ -2615,7 +2747,7 @@
           <w:ilvl w:val="0"/>
           <w:numId w:val="8"/>
         </w:numPr>
-        <w:spacing w:line="480" w:lineRule="auto"/>
+        <w:spacing w:line="360" w:lineRule="auto"/>
         <w:jc w:val="both"/>
         <w:rPr>
           <w:rFonts w:ascii="Times New Roman" w:hAnsi="Times New Roman" w:cs="Times New Roman"/>
@@ -2638,7 +2770,7 @@
     </w:p>
     <w:p>
       <w:pPr>
-        <w:spacing w:line="480" w:lineRule="auto"/>
+        <w:spacing w:line="360" w:lineRule="auto"/>
         <w:jc w:val="both"/>
         <w:rPr>
           <w:rFonts w:ascii="Times New Roman" w:hAnsi="Times New Roman" w:cs="Times New Roman"/>
@@ -2651,7 +2783,7 @@
           <w:ilvl w:val="0"/>
           <w:numId w:val="8"/>
         </w:numPr>
-        <w:spacing w:line="480" w:lineRule="auto"/>
+        <w:spacing w:line="360" w:lineRule="auto"/>
         <w:jc w:val="both"/>
         <w:rPr>
           <w:rFonts w:ascii="Times New Roman" w:hAnsi="Times New Roman" w:cs="Times New Roman"/>
@@ -2710,16 +2842,7 @@
     </w:p>
     <w:p>
       <w:pPr>
-        <w:spacing w:line="480" w:lineRule="auto"/>
-        <w:jc w:val="both"/>
-        <w:rPr>
-          <w:rFonts w:ascii="Times New Roman" w:hAnsi="Times New Roman" w:cs="Times New Roman"/>
-        </w:rPr>
-      </w:pPr>
-    </w:p>
-    <w:p>
-      <w:pPr>
-        <w:spacing w:line="480" w:lineRule="auto"/>
+        <w:spacing w:line="360" w:lineRule="auto"/>
         <w:jc w:val="both"/>
         <w:rPr>
           <w:rFonts w:ascii="Times New Roman" w:hAnsi="Times New Roman" w:cs="Times New Roman"/>
@@ -2732,7 +2855,7 @@
           <w:ilvl w:val="0"/>
           <w:numId w:val="8"/>
         </w:numPr>
-        <w:spacing w:line="480" w:lineRule="auto"/>
+        <w:spacing w:line="360" w:lineRule="auto"/>
         <w:jc w:val="both"/>
         <w:rPr>
           <w:rFonts w:ascii="Times New Roman" w:hAnsi="Times New Roman" w:cs="Times New Roman"/>
@@ -2789,7 +2912,7 @@
     </w:p>
     <w:p>
       <w:pPr>
-        <w:spacing w:line="480" w:lineRule="auto"/>
+        <w:spacing w:line="360" w:lineRule="auto"/>
         <w:jc w:val="both"/>
         <w:rPr>
           <w:rFonts w:ascii="Times New Roman" w:hAnsi="Times New Roman" w:cs="Times New Roman"/>
@@ -2802,7 +2925,7 @@
           <w:ilvl w:val="0"/>
           <w:numId w:val="8"/>
         </w:numPr>
-        <w:spacing w:line="480" w:lineRule="auto"/>
+        <w:spacing w:line="360" w:lineRule="auto"/>
         <w:jc w:val="both"/>
         <w:rPr>
           <w:rFonts w:ascii="Times New Roman" w:hAnsi="Times New Roman" w:cs="Times New Roman"/>
@@ -2840,7 +2963,7 @@
     </w:p>
     <w:p>
       <w:pPr>
-        <w:spacing w:line="480" w:lineRule="auto"/>
+        <w:spacing w:line="360" w:lineRule="auto"/>
         <w:jc w:val="both"/>
         <w:rPr>
           <w:rFonts w:ascii="Times New Roman" w:hAnsi="Times New Roman" w:cs="Times New Roman"/>
@@ -2853,7 +2976,7 @@
           <w:ilvl w:val="0"/>
           <w:numId w:val="8"/>
         </w:numPr>
-        <w:spacing w:line="480" w:lineRule="auto"/>
+        <w:spacing w:line="360" w:lineRule="auto"/>
         <w:jc w:val="both"/>
         <w:rPr>
           <w:rFonts w:ascii="Times New Roman" w:hAnsi="Times New Roman" w:cs="Times New Roman"/>
@@ -2890,7 +3013,7 @@
     </w:p>
     <w:p>
       <w:pPr>
-        <w:spacing w:line="480" w:lineRule="auto"/>
+        <w:spacing w:line="360" w:lineRule="auto"/>
         <w:jc w:val="both"/>
         <w:rPr>
           <w:rFonts w:ascii="Times New Roman" w:hAnsi="Times New Roman" w:cs="Times New Roman"/>
@@ -2903,7 +3026,7 @@
           <w:ilvl w:val="0"/>
           <w:numId w:val="8"/>
         </w:numPr>
-        <w:spacing w:line="480" w:lineRule="auto"/>
+        <w:spacing w:line="360" w:lineRule="auto"/>
         <w:jc w:val="both"/>
         <w:rPr>
           <w:rFonts w:ascii="Times New Roman" w:hAnsi="Times New Roman" w:cs="Times New Roman"/>
@@ -2932,7 +3055,7 @@
     </w:p>
     <w:p>
       <w:pPr>
-        <w:spacing w:line="480" w:lineRule="auto"/>
+        <w:spacing w:line="360" w:lineRule="auto"/>
         <w:jc w:val="both"/>
         <w:rPr>
           <w:rFonts w:ascii="Times New Roman" w:hAnsi="Times New Roman" w:cs="Times New Roman"/>
@@ -2945,7 +3068,7 @@
           <w:ilvl w:val="0"/>
           <w:numId w:val="8"/>
         </w:numPr>
-        <w:spacing w:line="480" w:lineRule="auto"/>
+        <w:spacing w:line="360" w:lineRule="auto"/>
         <w:jc w:val="both"/>
         <w:rPr>
           <w:rFonts w:ascii="Times New Roman" w:hAnsi="Times New Roman" w:cs="Times New Roman"/>
@@ -2988,7 +3111,7 @@
     </w:p>
     <w:p>
       <w:pPr>
-        <w:spacing w:line="480" w:lineRule="auto"/>
+        <w:spacing w:line="360" w:lineRule="auto"/>
         <w:jc w:val="both"/>
         <w:rPr>
           <w:rFonts w:ascii="Times New Roman" w:hAnsi="Times New Roman" w:cs="Times New Roman"/>
@@ -3001,7 +3124,7 @@
           <w:ilvl w:val="0"/>
           <w:numId w:val="8"/>
         </w:numPr>
-        <w:spacing w:line="480" w:lineRule="auto"/>
+        <w:spacing w:line="360" w:lineRule="auto"/>
         <w:jc w:val="both"/>
         <w:rPr>
           <w:rFonts w:ascii="Times New Roman" w:hAnsi="Times New Roman" w:cs="Times New Roman"/>
@@ -3174,7 +3297,7 @@
         <w:rStyle w:val="PageNumber"/>
         <w:noProof/>
       </w:rPr>
-      <w:t>2</w:t>
+      <w:t>1</w:t>
     </w:r>
     <w:r>
       <w:rPr>
@@ -4224,6 +4347,7 @@
     <w:lsdException w:name="HTML Sample" w:semiHidden="1" w:unhideWhenUsed="1"/>
     <w:lsdException w:name="HTML Typewriter" w:semiHidden="1" w:unhideWhenUsed="1"/>
     <w:lsdException w:name="HTML Variable" w:semiHidden="1" w:unhideWhenUsed="1"/>
+    <w:lsdException w:name="Normal Table" w:semiHidden="1" w:unhideWhenUsed="1"/>
     <w:lsdException w:name="annotation subject" w:semiHidden="1" w:unhideWhenUsed="1"/>
     <w:lsdException w:name="No List" w:semiHidden="1" w:unhideWhenUsed="1"/>
     <w:lsdException w:name="Outline List 1" w:semiHidden="1" w:unhideWhenUsed="1"/>
@@ -4269,9 +4393,11 @@
     <w:lsdException w:name="Table Subtle 1" w:semiHidden="1" w:unhideWhenUsed="1"/>
     <w:lsdException w:name="Table Subtle 2" w:semiHidden="1" w:unhideWhenUsed="1"/>
     <w:lsdException w:name="Table Web 1" w:semiHidden="1" w:unhideWhenUsed="1"/>
+    <w:lsdException w:name="Table Web 2" w:semiHidden="1" w:unhideWhenUsed="1"/>
     <w:lsdException w:name="Table Web 3" w:semiHidden="1" w:unhideWhenUsed="1"/>
     <w:lsdException w:name="Balloon Text" w:semiHidden="1" w:unhideWhenUsed="1"/>
     <w:lsdException w:name="Table Grid" w:uiPriority="39"/>
+    <w:lsdException w:name="Table Theme" w:semiHidden="1" w:unhideWhenUsed="1"/>
     <w:lsdException w:name="Note Level 1" w:semiHidden="1" w:unhideWhenUsed="1"/>
     <w:lsdException w:name="Note Level 2" w:semiHidden="1" w:unhideWhenUsed="1"/>
     <w:lsdException w:name="Note Level 3" w:semiHidden="1" w:unhideWhenUsed="1"/>

</xml_diff>